<commit_message>
update typo in default template
</commit_message>
<xml_diff>
--- a/db/default_template.docx
+++ b/db/default_template.docx
@@ -2645,21 +2645,19 @@
               </w:rPr>
               <w:t xml:space="preserve">{% for c in </w:t>
             </w:r>
-            <w:proofErr w:type="spellStart"/>
             <w:r>
               <w:rPr>
                 <w:color w:val="404040" w:themeColor="text1" w:themeTint="BF"/>
                 <w:szCs w:val="21"/>
               </w:rPr>
-              <w:t>fail_comments</w:t>
-            </w:r>
-            <w:proofErr w:type="spellEnd"/>
+              <w:t>other</w:t>
+            </w:r>
             <w:r>
               <w:rPr>
                 <w:color w:val="404040" w:themeColor="text1" w:themeTint="BF"/>
                 <w:szCs w:val="21"/>
               </w:rPr>
-              <w:t xml:space="preserve"> %}</w:t>
+              <w:t>_comments %}</w:t>
             </w:r>
           </w:p>
           <w:p>

</xml_diff>